<commit_message>
skeleton app and updated spec
</commit_message>
<xml_diff>
--- a/Arabella Proposal.docx
+++ b/Arabella Proposal.docx
@@ -11,20 +11,36 @@
       <w:r>
         <w:t>Arabella</w:t>
       </w:r>
-    </w:p>
-    <w:p>
-      <w:r>
-        <w:t>Arabella is a service for producing iterations of existing FOSS tools narrowly targeted to the needs of OSINT investigators.</w:t>
+      <w:r>
+        <w:t xml:space="preserve"> (v0)</w:t>
+      </w:r>
+    </w:p>
+    <w:p>
+      <w:r>
+        <w:t>Arabella is a service</w:t>
+      </w:r>
+      <w:r>
+        <w:t xml:space="preserve">, </w:t>
+      </w:r>
+      <w:r>
+        <w:t>narrowly targeted to the needs of OSINT investigators</w:t>
+      </w:r>
+      <w:r>
+        <w:t>,</w:t>
+      </w:r>
+      <w:r>
+        <w:t xml:space="preserve"> for producing iterations of existing FOSS tools.</w:t>
       </w:r>
     </w:p>
     <w:p>
       <w:pPr>
         <w:pStyle w:val="Quote"/>
+        <w:jc w:val="left"/>
       </w:pPr>
       <w:bookmarkStart w:id="1" w:name="_ugqxndqnl7od" w:colFirst="0" w:colLast="0"/>
       <w:bookmarkEnd w:id="1"/>
       <w:r>
-        <w:t>Hackathon Notes</w:t>
+        <w:t>Hackathon Note</w:t>
       </w:r>
     </w:p>
     <w:p>
@@ -1822,6 +1838,15 @@
       </w:r>
     </w:p>
     <w:p>
+      <w:r>
+        <w:br w:type="page"/>
+      </w:r>
+      <w:r>
+        <w:lastRenderedPageBreak/>
+        <w:br w:type="page"/>
+      </w:r>
+    </w:p>
+    <w:p>
       <w:pPr>
         <w:rPr>
           <w:sz w:val="40"/>
@@ -1829,7 +1854,116 @@
         </w:rPr>
       </w:pPr>
       <w:r>
-        <w:br w:type="page"/>
+        <w:rPr>
+          <w:sz w:val="40"/>
+          <w:szCs w:val="40"/>
+        </w:rPr>
+        <w:lastRenderedPageBreak/>
+        <w:t>Schema</w:t>
+      </w:r>
+    </w:p>
+    <w:p>
+      <w:pPr>
+        <w:pStyle w:val="Heading2"/>
+      </w:pPr>
+      <w:r>
+        <w:t>Entities</w:t>
+      </w:r>
+    </w:p>
+    <w:p>
+      <w:pPr>
+        <w:pStyle w:val="ListParagraph"/>
+        <w:numPr>
+          <w:ilvl w:val="0"/>
+          <w:numId w:val="21"/>
+        </w:numPr>
+      </w:pPr>
+      <w:r>
+        <w:t>User</w:t>
+      </w:r>
+    </w:p>
+    <w:p>
+      <w:pPr>
+        <w:pStyle w:val="ListParagraph"/>
+        <w:numPr>
+          <w:ilvl w:val="0"/>
+          <w:numId w:val="21"/>
+        </w:numPr>
+      </w:pPr>
+      <w:r>
+        <w:t>Need</w:t>
+      </w:r>
+    </w:p>
+    <w:p>
+      <w:pPr>
+        <w:pStyle w:val="ListParagraph"/>
+        <w:numPr>
+          <w:ilvl w:val="0"/>
+          <w:numId w:val="21"/>
+        </w:numPr>
+      </w:pPr>
+      <w:r>
+        <w:t>Fix</w:t>
+      </w:r>
+    </w:p>
+    <w:p>
+      <w:pPr>
+        <w:pStyle w:val="ListParagraph"/>
+        <w:numPr>
+          <w:ilvl w:val="0"/>
+          <w:numId w:val="21"/>
+        </w:numPr>
+      </w:pPr>
+      <w:r>
+        <w:t>Fixer</w:t>
+      </w:r>
+    </w:p>
+    <w:p>
+      <w:pPr>
+        <w:pStyle w:val="ListParagraph"/>
+        <w:numPr>
+          <w:ilvl w:val="0"/>
+          <w:numId w:val="21"/>
+        </w:numPr>
+      </w:pPr>
+      <w:r>
+        <w:t>Investigator</w:t>
+      </w:r>
+    </w:p>
+    <w:p>
+      <w:pPr>
+        <w:pStyle w:val="ListParagraph"/>
+        <w:numPr>
+          <w:ilvl w:val="0"/>
+          <w:numId w:val="21"/>
+        </w:numPr>
+      </w:pPr>
+      <w:r>
+        <w:t>Administrator</w:t>
+      </w:r>
+    </w:p>
+    <w:p>
+      <w:pPr>
+        <w:pStyle w:val="ListParagraph"/>
+        <w:numPr>
+          <w:ilvl w:val="0"/>
+          <w:numId w:val="21"/>
+        </w:numPr>
+      </w:pPr>
+      <w:r>
+        <w:t>GitHub project</w:t>
+      </w:r>
+    </w:p>
+    <w:p>
+      <w:pPr>
+        <w:pStyle w:val="ListParagraph"/>
+        <w:numPr>
+          <w:ilvl w:val="0"/>
+          <w:numId w:val="21"/>
+        </w:numPr>
+      </w:pPr>
+      <w:r>
+        <w:t>Arabella project</w:t>
       </w:r>
     </w:p>
     <w:p>
@@ -1837,7 +1971,6 @@
         <w:pStyle w:val="Heading1"/>
       </w:pPr>
       <w:r>
-        <w:lastRenderedPageBreak/>
         <w:t>Branding: Bellingcat or Arabella</w:t>
       </w:r>
     </w:p>
@@ -2973,6 +3106,119 @@
     </w:lvl>
   </w:abstractNum>
   <w:abstractNum w:abstractNumId="8" w15:restartNumberingAfterBreak="0">
+    <w:nsid w:val="4FC44606"/>
+    <w:multiLevelType w:val="hybridMultilevel"/>
+    <w:tmpl w:val="1E0863D6"/>
+    <w:lvl w:ilvl="0" w:tplc="04090001">
+      <w:start w:val="1"/>
+      <w:numFmt w:val="bullet"/>
+      <w:lvlText w:val=""/>
+      <w:lvlJc w:val="left"/>
+      <w:pPr>
+        <w:ind w:left="720" w:hanging="360"/>
+      </w:pPr>
+      <w:rPr>
+        <w:rFonts w:ascii="Symbol" w:hAnsi="Symbol" w:hint="default"/>
+      </w:rPr>
+    </w:lvl>
+    <w:lvl w:ilvl="1" w:tplc="04090003" w:tentative="1">
+      <w:start w:val="1"/>
+      <w:numFmt w:val="bullet"/>
+      <w:lvlText w:val="o"/>
+      <w:lvlJc w:val="left"/>
+      <w:pPr>
+        <w:ind w:left="1440" w:hanging="360"/>
+      </w:pPr>
+      <w:rPr>
+        <w:rFonts w:ascii="Courier New" w:hAnsi="Courier New" w:cs="Courier New" w:hint="default"/>
+      </w:rPr>
+    </w:lvl>
+    <w:lvl w:ilvl="2" w:tplc="04090005" w:tentative="1">
+      <w:start w:val="1"/>
+      <w:numFmt w:val="bullet"/>
+      <w:lvlText w:val=""/>
+      <w:lvlJc w:val="left"/>
+      <w:pPr>
+        <w:ind w:left="2160" w:hanging="360"/>
+      </w:pPr>
+      <w:rPr>
+        <w:rFonts w:ascii="Wingdings" w:hAnsi="Wingdings" w:hint="default"/>
+      </w:rPr>
+    </w:lvl>
+    <w:lvl w:ilvl="3" w:tplc="04090001" w:tentative="1">
+      <w:start w:val="1"/>
+      <w:numFmt w:val="bullet"/>
+      <w:lvlText w:val=""/>
+      <w:lvlJc w:val="left"/>
+      <w:pPr>
+        <w:ind w:left="2880" w:hanging="360"/>
+      </w:pPr>
+      <w:rPr>
+        <w:rFonts w:ascii="Symbol" w:hAnsi="Symbol" w:hint="default"/>
+      </w:rPr>
+    </w:lvl>
+    <w:lvl w:ilvl="4" w:tplc="04090003" w:tentative="1">
+      <w:start w:val="1"/>
+      <w:numFmt w:val="bullet"/>
+      <w:lvlText w:val="o"/>
+      <w:lvlJc w:val="left"/>
+      <w:pPr>
+        <w:ind w:left="3600" w:hanging="360"/>
+      </w:pPr>
+      <w:rPr>
+        <w:rFonts w:ascii="Courier New" w:hAnsi="Courier New" w:cs="Courier New" w:hint="default"/>
+      </w:rPr>
+    </w:lvl>
+    <w:lvl w:ilvl="5" w:tplc="04090005" w:tentative="1">
+      <w:start w:val="1"/>
+      <w:numFmt w:val="bullet"/>
+      <w:lvlText w:val=""/>
+      <w:lvlJc w:val="left"/>
+      <w:pPr>
+        <w:ind w:left="4320" w:hanging="360"/>
+      </w:pPr>
+      <w:rPr>
+        <w:rFonts w:ascii="Wingdings" w:hAnsi="Wingdings" w:hint="default"/>
+      </w:rPr>
+    </w:lvl>
+    <w:lvl w:ilvl="6" w:tplc="04090001" w:tentative="1">
+      <w:start w:val="1"/>
+      <w:numFmt w:val="bullet"/>
+      <w:lvlText w:val=""/>
+      <w:lvlJc w:val="left"/>
+      <w:pPr>
+        <w:ind w:left="5040" w:hanging="360"/>
+      </w:pPr>
+      <w:rPr>
+        <w:rFonts w:ascii="Symbol" w:hAnsi="Symbol" w:hint="default"/>
+      </w:rPr>
+    </w:lvl>
+    <w:lvl w:ilvl="7" w:tplc="04090003" w:tentative="1">
+      <w:start w:val="1"/>
+      <w:numFmt w:val="bullet"/>
+      <w:lvlText w:val="o"/>
+      <w:lvlJc w:val="left"/>
+      <w:pPr>
+        <w:ind w:left="5760" w:hanging="360"/>
+      </w:pPr>
+      <w:rPr>
+        <w:rFonts w:ascii="Courier New" w:hAnsi="Courier New" w:cs="Courier New" w:hint="default"/>
+      </w:rPr>
+    </w:lvl>
+    <w:lvl w:ilvl="8" w:tplc="04090005" w:tentative="1">
+      <w:start w:val="1"/>
+      <w:numFmt w:val="bullet"/>
+      <w:lvlText w:val=""/>
+      <w:lvlJc w:val="left"/>
+      <w:pPr>
+        <w:ind w:left="6480" w:hanging="360"/>
+      </w:pPr>
+      <w:rPr>
+        <w:rFonts w:ascii="Wingdings" w:hAnsi="Wingdings" w:hint="default"/>
+      </w:rPr>
+    </w:lvl>
+  </w:abstractNum>
+  <w:abstractNum w:abstractNumId="9" w15:restartNumberingAfterBreak="0">
     <w:nsid w:val="51B436FB"/>
     <w:multiLevelType w:val="hybridMultilevel"/>
     <w:tmpl w:val="ECA0502A"/>
@@ -3058,7 +3304,7 @@
       </w:pPr>
     </w:lvl>
   </w:abstractNum>
-  <w:abstractNum w:abstractNumId="9" w15:restartNumberingAfterBreak="0">
+  <w:abstractNum w:abstractNumId="10" w15:restartNumberingAfterBreak="0">
     <w:nsid w:val="559B706D"/>
     <w:multiLevelType w:val="multilevel"/>
     <w:tmpl w:val="AC6C1D60"/>
@@ -3171,7 +3417,7 @@
       </w:rPr>
     </w:lvl>
   </w:abstractNum>
-  <w:abstractNum w:abstractNumId="10" w15:restartNumberingAfterBreak="0">
+  <w:abstractNum w:abstractNumId="11" w15:restartNumberingAfterBreak="0">
     <w:nsid w:val="57C01A0C"/>
     <w:multiLevelType w:val="multilevel"/>
     <w:tmpl w:val="B822676C"/>
@@ -3285,7 +3531,7 @@
       </w:rPr>
     </w:lvl>
   </w:abstractNum>
-  <w:abstractNum w:abstractNumId="11" w15:restartNumberingAfterBreak="0">
+  <w:abstractNum w:abstractNumId="12" w15:restartNumberingAfterBreak="0">
     <w:nsid w:val="5B66216D"/>
     <w:multiLevelType w:val="hybridMultilevel"/>
     <w:tmpl w:val="289A29FC"/>
@@ -3398,7 +3644,7 @@
       </w:rPr>
     </w:lvl>
   </w:abstractNum>
-  <w:abstractNum w:abstractNumId="12" w15:restartNumberingAfterBreak="0">
+  <w:abstractNum w:abstractNumId="13" w15:restartNumberingAfterBreak="0">
     <w:nsid w:val="64C64DE3"/>
     <w:multiLevelType w:val="multilevel"/>
     <w:tmpl w:val="881648B8"/>
@@ -3511,7 +3757,7 @@
       </w:rPr>
     </w:lvl>
   </w:abstractNum>
-  <w:abstractNum w:abstractNumId="13" w15:restartNumberingAfterBreak="0">
+  <w:abstractNum w:abstractNumId="14" w15:restartNumberingAfterBreak="0">
     <w:nsid w:val="66191577"/>
     <w:multiLevelType w:val="multilevel"/>
     <w:tmpl w:val="B822676C"/>
@@ -3625,7 +3871,7 @@
       </w:rPr>
     </w:lvl>
   </w:abstractNum>
-  <w:abstractNum w:abstractNumId="14" w15:restartNumberingAfterBreak="0">
+  <w:abstractNum w:abstractNumId="15" w15:restartNumberingAfterBreak="0">
     <w:nsid w:val="6ED40375"/>
     <w:multiLevelType w:val="multilevel"/>
     <w:tmpl w:val="B822676C"/>
@@ -3739,7 +3985,7 @@
       </w:rPr>
     </w:lvl>
   </w:abstractNum>
-  <w:abstractNum w:abstractNumId="15" w15:restartNumberingAfterBreak="0">
+  <w:abstractNum w:abstractNumId="16" w15:restartNumberingAfterBreak="0">
     <w:nsid w:val="70611853"/>
     <w:multiLevelType w:val="hybridMultilevel"/>
     <w:tmpl w:val="AEF6BFA2"/>
@@ -3852,7 +4098,7 @@
       </w:rPr>
     </w:lvl>
   </w:abstractNum>
-  <w:abstractNum w:abstractNumId="16" w15:restartNumberingAfterBreak="0">
+  <w:abstractNum w:abstractNumId="17" w15:restartNumberingAfterBreak="0">
     <w:nsid w:val="72CF3D73"/>
     <w:multiLevelType w:val="multilevel"/>
     <w:tmpl w:val="62C6B68C"/>
@@ -3965,7 +4211,7 @@
       </w:rPr>
     </w:lvl>
   </w:abstractNum>
-  <w:abstractNum w:abstractNumId="17" w15:restartNumberingAfterBreak="0">
+  <w:abstractNum w:abstractNumId="18" w15:restartNumberingAfterBreak="0">
     <w:nsid w:val="770706BE"/>
     <w:multiLevelType w:val="multilevel"/>
     <w:tmpl w:val="B822676C"/>
@@ -4079,7 +4325,7 @@
       </w:rPr>
     </w:lvl>
   </w:abstractNum>
-  <w:abstractNum w:abstractNumId="18" w15:restartNumberingAfterBreak="0">
+  <w:abstractNum w:abstractNumId="19" w15:restartNumberingAfterBreak="0">
     <w:nsid w:val="7B8B5BFB"/>
     <w:multiLevelType w:val="multilevel"/>
     <w:tmpl w:val="B822676C"/>
@@ -4193,7 +4439,7 @@
       </w:rPr>
     </w:lvl>
   </w:abstractNum>
-  <w:abstractNum w:abstractNumId="19" w15:restartNumberingAfterBreak="0">
+  <w:abstractNum w:abstractNumId="20" w15:restartNumberingAfterBreak="0">
     <w:nsid w:val="7E1B1FDA"/>
     <w:multiLevelType w:val="multilevel"/>
     <w:tmpl w:val="B822676C"/>
@@ -4308,22 +4554,22 @@
     </w:lvl>
   </w:abstractNum>
   <w:num w:numId="1" w16cid:durableId="1175223188">
-    <w:abstractNumId w:val="9"/>
+    <w:abstractNumId w:val="10"/>
   </w:num>
   <w:num w:numId="2" w16cid:durableId="1806660924">
     <w:abstractNumId w:val="2"/>
   </w:num>
   <w:num w:numId="3" w16cid:durableId="1029723549">
+    <w:abstractNumId w:val="13"/>
+  </w:num>
+  <w:num w:numId="4" w16cid:durableId="909388980">
+    <w:abstractNumId w:val="17"/>
+  </w:num>
+  <w:num w:numId="5" w16cid:durableId="1726635883">
     <w:abstractNumId w:val="12"/>
   </w:num>
-  <w:num w:numId="4" w16cid:durableId="909388980">
+  <w:num w:numId="6" w16cid:durableId="492913344">
     <w:abstractNumId w:val="16"/>
-  </w:num>
-  <w:num w:numId="5" w16cid:durableId="1726635883">
-    <w:abstractNumId w:val="11"/>
-  </w:num>
-  <w:num w:numId="6" w16cid:durableId="492913344">
-    <w:abstractNumId w:val="15"/>
   </w:num>
   <w:num w:numId="7" w16cid:durableId="425075205">
     <w:abstractNumId w:val="5"/>
@@ -4332,31 +4578,31 @@
     <w:abstractNumId w:val="1"/>
   </w:num>
   <w:num w:numId="9" w16cid:durableId="296035618">
-    <w:abstractNumId w:val="8"/>
+    <w:abstractNumId w:val="9"/>
   </w:num>
   <w:num w:numId="10" w16cid:durableId="1652100440">
     <w:abstractNumId w:val="4"/>
   </w:num>
   <w:num w:numId="11" w16cid:durableId="1345353250">
-    <w:abstractNumId w:val="10"/>
+    <w:abstractNumId w:val="11"/>
   </w:num>
   <w:num w:numId="12" w16cid:durableId="2032104174">
-    <w:abstractNumId w:val="13"/>
+    <w:abstractNumId w:val="14"/>
   </w:num>
   <w:num w:numId="13" w16cid:durableId="1373261575">
-    <w:abstractNumId w:val="18"/>
+    <w:abstractNumId w:val="19"/>
   </w:num>
   <w:num w:numId="14" w16cid:durableId="1651403956">
-    <w:abstractNumId w:val="17"/>
+    <w:abstractNumId w:val="18"/>
   </w:num>
   <w:num w:numId="15" w16cid:durableId="290327198">
     <w:abstractNumId w:val="0"/>
   </w:num>
   <w:num w:numId="16" w16cid:durableId="583074891">
-    <w:abstractNumId w:val="14"/>
+    <w:abstractNumId w:val="15"/>
   </w:num>
   <w:num w:numId="17" w16cid:durableId="214851600">
-    <w:abstractNumId w:val="19"/>
+    <w:abstractNumId w:val="20"/>
   </w:num>
   <w:num w:numId="18" w16cid:durableId="1941065347">
     <w:abstractNumId w:val="7"/>
@@ -4366,6 +4612,9 @@
   </w:num>
   <w:num w:numId="20" w16cid:durableId="136458020">
     <w:abstractNumId w:val="3"/>
+  </w:num>
+  <w:num w:numId="21" w16cid:durableId="1342901110">
+    <w:abstractNumId w:val="8"/>
   </w:num>
 </w:numbering>
 </file>

</xml_diff>